<commit_message>
Added new Gantt Chart for 'Dissertation Progress' Section
</commit_message>
<xml_diff>
--- a/Gabriel_Young_14705L.docx
+++ b/Gabriel_Young_14705L.docx
@@ -3766,6 +3766,34 @@
         </w:rPr>
       </w:pPr>
     </w:p>
+    <w:p>
+      <w:pPr>
+        <w:spacing w:after="0" w:line="240" w:lineRule="auto"/>
+        <w:rPr>
+          <w:rFonts w:ascii="Arial" w:hAnsi="Arial" w:cs="Arial"/>
+          <w:color w:val="000000"/>
+        </w:rPr>
+      </w:pPr>
+      <w:r>
+        <w:rPr>
+          <w:rFonts w:ascii="Arial" w:hAnsi="Arial" w:cs="Arial"/>
+          <w:color w:val="000000"/>
+        </w:rPr>
+        <w:br w:type="page"/>
+      </w:r>
+    </w:p>
+    <w:p>
+      <w:pPr>
+        <w:tabs>
+          <w:tab w:val="left" w:pos="0"/>
+        </w:tabs>
+        <w:spacing w:line="240" w:lineRule="auto"/>
+        <w:rPr>
+          <w:rFonts w:ascii="Arial" w:hAnsi="Arial" w:cs="Arial"/>
+          <w:color w:val="000000"/>
+        </w:rPr>
+      </w:pPr>
+    </w:p>
     <w:tbl>
       <w:tblPr>
         <w:tblW w:w="10490" w:type="dxa"/>
@@ -3781,7 +3809,7 @@
         <w:tblLook w:val="04A0" w:firstRow="1" w:lastRow="0" w:firstColumn="1" w:lastColumn="0" w:noHBand="0" w:noVBand="1"/>
       </w:tblPr>
       <w:tblGrid>
-        <w:gridCol w:w="10490"/>
+        <w:gridCol w:w="10566"/>
       </w:tblGrid>
       <w:tr>
         <w:tc>
@@ -3856,6 +3884,70 @@
               <w:rPr>
                 <w:rFonts w:ascii="Arial" w:hAnsi="Arial" w:cs="Arial"/>
                 <w:i/>
+                <w:color w:val="000000"/>
+              </w:rPr>
+              <w:drawing>
+                <wp:anchor distT="0" distB="0" distL="114300" distR="114300" simplePos="0" relativeHeight="251661824" behindDoc="1" locked="0" layoutInCell="1" allowOverlap="1" wp14:anchorId="3A8D4AA5" wp14:editId="04D34C46">
+                  <wp:simplePos x="0" y="0"/>
+                  <wp:positionH relativeFrom="column">
+                    <wp:posOffset>-9525</wp:posOffset>
+                  </wp:positionH>
+                  <wp:positionV relativeFrom="paragraph">
+                    <wp:posOffset>438150</wp:posOffset>
+                  </wp:positionV>
+                  <wp:extent cx="6570980" cy="4276725"/>
+                  <wp:effectExtent l="0" t="0" r="1270" b="9525"/>
+                  <wp:wrapTight wrapText="bothSides">
+                    <wp:wrapPolygon edited="0">
+                      <wp:start x="0" y="0"/>
+                      <wp:lineTo x="0" y="21552"/>
+                      <wp:lineTo x="21542" y="21552"/>
+                      <wp:lineTo x="21542" y="0"/>
+                      <wp:lineTo x="0" y="0"/>
+                    </wp:wrapPolygon>
+                  </wp:wrapTight>
+                  <wp:docPr id="2125409630" name="Picture 1"/>
+                  <wp:cNvGraphicFramePr>
+                    <a:graphicFrameLocks xmlns:a="http://schemas.openxmlformats.org/drawingml/2006/main" noChangeAspect="1"/>
+                  </wp:cNvGraphicFramePr>
+                  <a:graphic xmlns:a="http://schemas.openxmlformats.org/drawingml/2006/main">
+                    <a:graphicData uri="http://schemas.openxmlformats.org/drawingml/2006/picture">
+                      <pic:pic xmlns:pic="http://schemas.openxmlformats.org/drawingml/2006/picture">
+                        <pic:nvPicPr>
+                          <pic:cNvPr id="2125409630" name=""/>
+                          <pic:cNvPicPr/>
+                        </pic:nvPicPr>
+                        <pic:blipFill>
+                          <a:blip r:embed="rId10">
+                            <a:extLst>
+                              <a:ext uri="{28A0092B-C50C-407E-A947-70E740481C1C}">
+                                <a14:useLocalDpi xmlns:a14="http://schemas.microsoft.com/office/drawing/2010/main" val="0"/>
+                              </a:ext>
+                            </a:extLst>
+                          </a:blip>
+                          <a:stretch>
+                            <a:fillRect/>
+                          </a:stretch>
+                        </pic:blipFill>
+                        <pic:spPr>
+                          <a:xfrm>
+                            <a:off x="0" y="0"/>
+                            <a:ext cx="6570980" cy="4276725"/>
+                          </a:xfrm>
+                          <a:prstGeom prst="rect">
+                            <a:avLst/>
+                          </a:prstGeom>
+                        </pic:spPr>
+                      </pic:pic>
+                    </a:graphicData>
+                  </a:graphic>
+                </wp:anchor>
+              </w:drawing>
+            </w:r>
+            <w:r>
+              <w:rPr>
+                <w:rFonts w:ascii="Arial" w:hAnsi="Arial" w:cs="Arial"/>
+                <w:i/>
                 <w:color w:val="2E74B5"/>
               </w:rPr>
               <w:t>Enter details here</w:t>
@@ -3867,399 +3959,6 @@
                 <w:color w:val="2E74B5"/>
               </w:rPr>
               <w:t>:</w:t>
-            </w:r>
-          </w:p>
-          <w:p>
-            <w:pPr>
-              <w:tabs>
-                <w:tab w:val="left" w:pos="0"/>
-              </w:tabs>
-              <w:spacing w:after="0" w:line="240" w:lineRule="auto"/>
-              <w:rPr>
-                <w:rFonts w:ascii="Arial" w:hAnsi="Arial" w:cs="Arial"/>
-                <w:i/>
-                <w:color w:val="000000"/>
-              </w:rPr>
-            </w:pPr>
-            <w:r>
-              <w:rPr>
-                <w:rFonts w:ascii="Arial" w:hAnsi="Arial" w:cs="Arial"/>
-                <w:i/>
-                <w:color w:val="000000"/>
-              </w:rPr>
-              <w:t>• Jul 2025 – Refine draft proposal &amp; expand literature review - in the meantime look for more related research</w:t>
-            </w:r>
-          </w:p>
-          <w:p>
-            <w:pPr>
-              <w:tabs>
-                <w:tab w:val="left" w:pos="0"/>
-              </w:tabs>
-              <w:spacing w:after="0" w:line="240" w:lineRule="auto"/>
-              <w:rPr>
-                <w:rFonts w:ascii="Arial" w:hAnsi="Arial" w:cs="Arial"/>
-                <w:i/>
-                <w:color w:val="000000"/>
-              </w:rPr>
-            </w:pPr>
-          </w:p>
-          <w:p>
-            <w:pPr>
-              <w:tabs>
-                <w:tab w:val="left" w:pos="0"/>
-              </w:tabs>
-              <w:spacing w:after="0" w:line="240" w:lineRule="auto"/>
-              <w:rPr>
-                <w:rFonts w:ascii="Arial" w:hAnsi="Arial" w:cs="Arial"/>
-                <w:i/>
-                <w:color w:val="000000"/>
-              </w:rPr>
-            </w:pPr>
-            <w:r>
-              <w:rPr>
-                <w:rFonts w:ascii="Arial" w:hAnsi="Arial" w:cs="Arial"/>
-                <w:i/>
-                <w:color w:val="000000"/>
-              </w:rPr>
-              <w:t xml:space="preserve">• Aug 2025 – Gather sample </w:t>
-            </w:r>
-            <w:r>
-              <w:rPr>
-                <w:rFonts w:ascii="Arial" w:hAnsi="Arial" w:cs="Arial"/>
-                <w:i/>
-                <w:color w:val="000000"/>
-              </w:rPr>
-              <w:t>rotating mechanism</w:t>
-            </w:r>
-            <w:r>
-              <w:rPr>
-                <w:rFonts w:ascii="Arial" w:hAnsi="Arial" w:cs="Arial"/>
-                <w:i/>
-                <w:color w:val="000000"/>
-              </w:rPr>
-              <w:t xml:space="preserve"> videos from different sources and set up annotation tools</w:t>
-            </w:r>
-          </w:p>
-          <w:p>
-            <w:pPr>
-              <w:tabs>
-                <w:tab w:val="left" w:pos="0"/>
-              </w:tabs>
-              <w:spacing w:after="0" w:line="240" w:lineRule="auto"/>
-              <w:rPr>
-                <w:rFonts w:ascii="Arial" w:hAnsi="Arial" w:cs="Arial"/>
-                <w:i/>
-                <w:color w:val="000000"/>
-              </w:rPr>
-            </w:pPr>
-          </w:p>
-          <w:p>
-            <w:pPr>
-              <w:tabs>
-                <w:tab w:val="left" w:pos="0"/>
-              </w:tabs>
-              <w:spacing w:after="0" w:line="240" w:lineRule="auto"/>
-              <w:rPr>
-                <w:rFonts w:ascii="Arial" w:hAnsi="Arial" w:cs="Arial"/>
-                <w:i/>
-                <w:color w:val="000000"/>
-              </w:rPr>
-            </w:pPr>
-            <w:r>
-              <w:rPr>
-                <w:rFonts w:ascii="Arial" w:hAnsi="Arial" w:cs="Arial"/>
-                <w:i/>
-                <w:color w:val="000000"/>
-              </w:rPr>
-              <w:t>• Sep 2025 – Finalise data gathering and begin labelling</w:t>
-            </w:r>
-          </w:p>
-          <w:p>
-            <w:pPr>
-              <w:tabs>
-                <w:tab w:val="left" w:pos="0"/>
-              </w:tabs>
-              <w:spacing w:after="0" w:line="240" w:lineRule="auto"/>
-              <w:rPr>
-                <w:rFonts w:ascii="Arial" w:hAnsi="Arial" w:cs="Arial"/>
-                <w:i/>
-                <w:color w:val="000000"/>
-              </w:rPr>
-            </w:pPr>
-          </w:p>
-          <w:p>
-            <w:pPr>
-              <w:tabs>
-                <w:tab w:val="left" w:pos="0"/>
-              </w:tabs>
-              <w:spacing w:after="0" w:line="240" w:lineRule="auto"/>
-              <w:rPr>
-                <w:rFonts w:ascii="Arial" w:hAnsi="Arial" w:cs="Arial"/>
-                <w:i/>
-                <w:color w:val="000000"/>
-              </w:rPr>
-            </w:pPr>
-            <w:r>
-              <w:rPr>
-                <w:rFonts w:ascii="Arial" w:hAnsi="Arial" w:cs="Arial"/>
-                <w:i/>
-                <w:color w:val="000000"/>
-              </w:rPr>
-              <w:t>• Oct 2025 – Finalise and submit project proposal</w:t>
-            </w:r>
-          </w:p>
-          <w:p>
-            <w:pPr>
-              <w:tabs>
-                <w:tab w:val="left" w:pos="0"/>
-              </w:tabs>
-              <w:spacing w:after="0" w:line="240" w:lineRule="auto"/>
-              <w:rPr>
-                <w:rFonts w:ascii="Arial" w:hAnsi="Arial" w:cs="Arial"/>
-                <w:i/>
-                <w:color w:val="000000"/>
-              </w:rPr>
-            </w:pPr>
-          </w:p>
-          <w:p>
-            <w:pPr>
-              <w:tabs>
-                <w:tab w:val="left" w:pos="0"/>
-              </w:tabs>
-              <w:spacing w:after="0" w:line="240" w:lineRule="auto"/>
-              <w:rPr>
-                <w:rFonts w:ascii="Arial" w:hAnsi="Arial" w:cs="Arial"/>
-                <w:i/>
-                <w:color w:val="000000"/>
-              </w:rPr>
-            </w:pPr>
-            <w:r>
-              <w:rPr>
-                <w:rFonts w:ascii="Arial" w:hAnsi="Arial" w:cs="Arial"/>
-                <w:i/>
-                <w:color w:val="000000"/>
-              </w:rPr>
-              <w:t>• Nov 2025 – Finish labelling -&gt; Train first YOLO detector</w:t>
-            </w:r>
-          </w:p>
-          <w:p>
-            <w:pPr>
-              <w:tabs>
-                <w:tab w:val="left" w:pos="0"/>
-              </w:tabs>
-              <w:spacing w:after="0" w:line="240" w:lineRule="auto"/>
-              <w:rPr>
-                <w:rFonts w:ascii="Arial" w:hAnsi="Arial" w:cs="Arial"/>
-                <w:i/>
-                <w:color w:val="000000"/>
-              </w:rPr>
-            </w:pPr>
-          </w:p>
-          <w:p>
-            <w:pPr>
-              <w:tabs>
-                <w:tab w:val="left" w:pos="0"/>
-              </w:tabs>
-              <w:spacing w:after="0" w:line="240" w:lineRule="auto"/>
-              <w:rPr>
-                <w:rFonts w:ascii="Arial" w:hAnsi="Arial" w:cs="Arial"/>
-                <w:i/>
-                <w:color w:val="000000"/>
-              </w:rPr>
-            </w:pPr>
-            <w:r>
-              <w:rPr>
-                <w:rFonts w:ascii="Arial" w:hAnsi="Arial" w:cs="Arial"/>
-                <w:i/>
-                <w:color w:val="000000"/>
-              </w:rPr>
-              <w:t xml:space="preserve">• Dec 2025 – Add video processing code -&gt; go through videos of continuous </w:t>
-            </w:r>
-            <w:r>
-              <w:rPr>
-                <w:rFonts w:ascii="Arial" w:hAnsi="Arial" w:cs="Arial"/>
-                <w:i/>
-                <w:color w:val="000000"/>
-              </w:rPr>
-              <w:t>rotations</w:t>
-            </w:r>
-            <w:r>
-              <w:rPr>
-                <w:rFonts w:ascii="Arial" w:hAnsi="Arial" w:cs="Arial"/>
-                <w:i/>
-                <w:color w:val="000000"/>
-              </w:rPr>
-              <w:t xml:space="preserve"> and log outcomes</w:t>
-            </w:r>
-          </w:p>
-          <w:p>
-            <w:pPr>
-              <w:tabs>
-                <w:tab w:val="left" w:pos="0"/>
-              </w:tabs>
-              <w:spacing w:after="0" w:line="240" w:lineRule="auto"/>
-              <w:rPr>
-                <w:rFonts w:ascii="Arial" w:hAnsi="Arial" w:cs="Arial"/>
-                <w:i/>
-                <w:color w:val="000000"/>
-              </w:rPr>
-            </w:pPr>
-          </w:p>
-          <w:p>
-            <w:pPr>
-              <w:tabs>
-                <w:tab w:val="left" w:pos="0"/>
-              </w:tabs>
-              <w:spacing w:after="0" w:line="240" w:lineRule="auto"/>
-              <w:rPr>
-                <w:rFonts w:ascii="Arial" w:hAnsi="Arial" w:cs="Arial"/>
-                <w:i/>
-                <w:color w:val="000000"/>
-              </w:rPr>
-            </w:pPr>
-            <w:r>
-              <w:rPr>
-                <w:rFonts w:ascii="Arial" w:hAnsi="Arial" w:cs="Arial"/>
-                <w:i/>
-                <w:color w:val="000000"/>
-              </w:rPr>
-              <w:t>• Jan 2026 – Conduct initial statistical tests on logged outcomes.</w:t>
-            </w:r>
-          </w:p>
-          <w:p>
-            <w:pPr>
-              <w:tabs>
-                <w:tab w:val="left" w:pos="0"/>
-              </w:tabs>
-              <w:spacing w:after="0" w:line="240" w:lineRule="auto"/>
-              <w:rPr>
-                <w:rFonts w:ascii="Arial" w:hAnsi="Arial" w:cs="Arial"/>
-                <w:i/>
-                <w:color w:val="000000"/>
-              </w:rPr>
-            </w:pPr>
-          </w:p>
-          <w:p>
-            <w:pPr>
-              <w:tabs>
-                <w:tab w:val="left" w:pos="0"/>
-              </w:tabs>
-              <w:spacing w:after="0" w:line="240" w:lineRule="auto"/>
-              <w:rPr>
-                <w:rFonts w:ascii="Arial" w:hAnsi="Arial" w:cs="Arial"/>
-                <w:i/>
-                <w:color w:val="000000"/>
-              </w:rPr>
-            </w:pPr>
-            <w:r>
-              <w:rPr>
-                <w:rFonts w:ascii="Arial" w:hAnsi="Arial" w:cs="Arial"/>
-                <w:i/>
-                <w:color w:val="000000"/>
-              </w:rPr>
-              <w:t>• Feb 2026 – Analyse statistical results and compare against theoretical models.</w:t>
-            </w:r>
-          </w:p>
-          <w:p>
-            <w:pPr>
-              <w:tabs>
-                <w:tab w:val="left" w:pos="0"/>
-              </w:tabs>
-              <w:spacing w:after="0" w:line="240" w:lineRule="auto"/>
-              <w:rPr>
-                <w:rFonts w:ascii="Arial" w:hAnsi="Arial" w:cs="Arial"/>
-                <w:i/>
-                <w:color w:val="000000"/>
-              </w:rPr>
-            </w:pPr>
-          </w:p>
-          <w:p>
-            <w:pPr>
-              <w:tabs>
-                <w:tab w:val="left" w:pos="0"/>
-              </w:tabs>
-              <w:spacing w:after="0" w:line="240" w:lineRule="auto"/>
-              <w:rPr>
-                <w:rFonts w:ascii="Arial" w:hAnsi="Arial" w:cs="Arial"/>
-                <w:i/>
-                <w:color w:val="000000"/>
-              </w:rPr>
-            </w:pPr>
-            <w:r>
-              <w:rPr>
-                <w:rFonts w:ascii="Arial" w:hAnsi="Arial" w:cs="Arial"/>
-                <w:i/>
-                <w:color w:val="000000"/>
-              </w:rPr>
-              <w:t>• Mar 2026 – Start finalising written paper (should have been working on it throughout – with feedback from supervisor)</w:t>
-            </w:r>
-          </w:p>
-          <w:p>
-            <w:pPr>
-              <w:tabs>
-                <w:tab w:val="left" w:pos="0"/>
-              </w:tabs>
-              <w:spacing w:after="0" w:line="240" w:lineRule="auto"/>
-              <w:rPr>
-                <w:rFonts w:ascii="Arial" w:hAnsi="Arial" w:cs="Arial"/>
-                <w:i/>
-                <w:color w:val="000000"/>
-              </w:rPr>
-            </w:pPr>
-          </w:p>
-          <w:p>
-            <w:pPr>
-              <w:tabs>
-                <w:tab w:val="left" w:pos="0"/>
-              </w:tabs>
-              <w:spacing w:after="0" w:line="240" w:lineRule="auto"/>
-              <w:rPr>
-                <w:rFonts w:ascii="Arial" w:hAnsi="Arial" w:cs="Arial"/>
-                <w:i/>
-                <w:color w:val="000000"/>
-              </w:rPr>
-            </w:pPr>
-            <w:r>
-              <w:rPr>
-                <w:rFonts w:ascii="Arial" w:hAnsi="Arial" w:cs="Arial"/>
-                <w:i/>
-                <w:color w:val="000000"/>
-              </w:rPr>
-              <w:t>• Apr 2026 – Complete full dissertation draft. If time permits, possibly look for a proofreader</w:t>
-            </w:r>
-          </w:p>
-          <w:p>
-            <w:pPr>
-              <w:tabs>
-                <w:tab w:val="left" w:pos="0"/>
-              </w:tabs>
-              <w:spacing w:after="0" w:line="240" w:lineRule="auto"/>
-              <w:rPr>
-                <w:rFonts w:ascii="Arial" w:hAnsi="Arial" w:cs="Arial"/>
-                <w:i/>
-                <w:color w:val="000000"/>
-              </w:rPr>
-            </w:pPr>
-          </w:p>
-          <w:p>
-            <w:pPr>
-              <w:tabs>
-                <w:tab w:val="left" w:pos="0"/>
-              </w:tabs>
-              <w:spacing w:after="0" w:line="240" w:lineRule="auto"/>
-              <w:rPr>
-                <w:rFonts w:ascii="Arial" w:hAnsi="Arial" w:cs="Arial"/>
-                <w:i/>
-                <w:color w:val="000000"/>
-              </w:rPr>
-            </w:pPr>
-            <w:r>
-              <w:rPr>
-                <w:rFonts w:ascii="Arial" w:hAnsi="Arial" w:cs="Arial"/>
-                <w:i/>
-                <w:color w:val="000000"/>
-              </w:rPr>
-              <w:t>• May 2026 – Final edits, submission of dissertation &amp; prototype. PRESENT VIVA</w:t>
             </w:r>
           </w:p>
           <w:p>
@@ -4295,7 +3994,6 @@
         <w:rPr>
           <w:rFonts w:ascii="Arial" w:hAnsi="Arial" w:cs="Arial"/>
         </w:rPr>
-        <w:lastRenderedPageBreak/>
         <w:br w:type="page"/>
       </w:r>
     </w:p>
@@ -6745,7 +6443,7 @@
               </w:rPr>
               <w:t xml:space="preserve">] Y. A. Sani, “Comparative Analysis of Random Number Generators Using Monte Carlo Algorithm,” B.Sc. thesis, Dept. Computer Science, Yobe State Univ., Damaturu, Nigeria, Nov. 2017. [Online]. Available: </w:t>
             </w:r>
-            <w:hyperlink r:id="rId10" w:tgtFrame="_new" w:history="1">
+            <w:hyperlink r:id="rId11" w:tgtFrame="_new" w:history="1">
               <w:r>
                 <w:rPr>
                   <w:rStyle w:val="Hyperlink"/>
@@ -6844,7 +6542,7 @@
               </w:rPr>
               <w:t xml:space="preserve">: 10.1063/1.4753920. [Online]. Available: </w:t>
             </w:r>
-            <w:hyperlink r:id="rId11" w:tgtFrame="_new" w:history="1">
+            <w:hyperlink r:id="rId12" w:tgtFrame="_new" w:history="1">
               <w:r>
                 <w:rPr>
                   <w:rStyle w:val="Hyperlink"/>
@@ -6943,7 +6641,7 @@
               </w:rPr>
               <w:t xml:space="preserve"> 3. [Online]. Available: </w:t>
             </w:r>
-            <w:hyperlink r:id="rId12" w:history="1">
+            <w:hyperlink r:id="rId13" w:history="1">
               <w:r>
                 <w:rPr>
                   <w:rStyle w:val="Hyperlink"/>
@@ -7004,7 +6702,7 @@
             <w:r>
               <w:t xml:space="preserve"> </w:t>
             </w:r>
-            <w:hyperlink r:id="rId13" w:history="1">
+            <w:hyperlink r:id="rId14" w:history="1">
               <w:r>
                 <w:rPr>
                   <w:rStyle w:val="Hyperlink"/>
@@ -7085,7 +6783,7 @@
               </w:rPr>
               <w:t xml:space="preserve">. Testing Standards for Land-based Casino (SCP.01.05.EN.1.1). Danish Gambling Authority, 2020. [Online]. Available: </w:t>
             </w:r>
-            <w:hyperlink r:id="rId14" w:history="1">
+            <w:hyperlink r:id="rId15" w:history="1">
               <w:r>
                 <w:rPr>
                   <w:rStyle w:val="Hyperlink"/>
@@ -7148,7 +6846,7 @@
               </w:rPr>
               <w:t xml:space="preserve">] Commonwealth of Australia &amp; New Zealand Government. Australian / New Zealand Gaming Machine National Standard (Revision 11). 2018. [Online]. Available: </w:t>
             </w:r>
-            <w:hyperlink r:id="rId15" w:history="1">
+            <w:hyperlink r:id="rId16" w:history="1">
               <w:r>
                 <w:rPr>
                   <w:rStyle w:val="Hyperlink"/>
@@ -8432,7 +8130,7 @@
                     </pic:cNvPicPr>
                   </pic:nvPicPr>
                   <pic:blipFill>
-                    <a:blip r:embed="rId16" cstate="print">
+                    <a:blip r:embed="rId17" cstate="print">
                       <a:extLst>
                         <a:ext uri="{28A0092B-C50C-407E-A947-70E740481C1C}">
                           <a14:useLocalDpi xmlns:a14="http://schemas.microsoft.com/office/drawing/2010/main" val="0"/>
@@ -9440,7 +9138,7 @@
           <w:noProof/>
         </w:rPr>
         <w:drawing>
-          <wp:inline distT="0" distB="0" distL="0" distR="0" wp14:anchorId="6F846F63" wp14:editId="27ABA62F">
+          <wp:inline distT="0" distB="0" distL="0" distR="0" wp14:anchorId="6F846F63" wp14:editId="073A8D9A">
             <wp:extent cx="1485900" cy="704850"/>
             <wp:effectExtent l="0" t="0" r="0" b="0"/>
             <wp:docPr id="3" name="Picture 1"/>
@@ -9457,7 +9155,7 @@
                     </pic:cNvPicPr>
                   </pic:nvPicPr>
                   <pic:blipFill>
-                    <a:blip r:embed="rId17" cstate="print">
+                    <a:blip r:embed="rId18" cstate="print">
                       <a:extLst>
                         <a:ext uri="{28A0092B-C50C-407E-A947-70E740481C1C}">
                           <a14:useLocalDpi xmlns:a14="http://schemas.microsoft.com/office/drawing/2010/main" val="0"/>
@@ -10516,9 +10214,9 @@
       </w:pPr>
     </w:p>
     <w:sectPr>
-      <w:headerReference w:type="even" r:id="rId18"/>
-      <w:headerReference w:type="default" r:id="rId19"/>
-      <w:footerReference w:type="default" r:id="rId20"/>
+      <w:headerReference w:type="even" r:id="rId19"/>
+      <w:headerReference w:type="default" r:id="rId20"/>
+      <w:footerReference w:type="default" r:id="rId21"/>
       <w:pgSz w:w="11907" w:h="16839" w:code="9"/>
       <w:pgMar w:top="8" w:right="708" w:bottom="1135" w:left="851" w:header="340" w:footer="706" w:gutter="0"/>
       <w:cols w:space="708"/>
@@ -15251,6 +14949,7 @@
   <w:style w:type="character" w:default="1" w:styleId="DefaultParagraphFont">
     <w:name w:val="Default Paragraph Font"/>
     <w:uiPriority w:val="1"/>
+    <w:semiHidden/>
     <w:unhideWhenUsed/>
   </w:style>
   <w:style w:type="table" w:default="1" w:styleId="TableNormal">

</xml_diff>

<commit_message>
Made final touch-ups to SOI before submitting
</commit_message>
<xml_diff>
--- a/Gabriel_Young_14705L.docx
+++ b/Gabriel_Young_14705L.docx
@@ -1156,6 +1156,13 @@
                 <w:color w:val="000000"/>
               </w:rPr>
             </w:pPr>
+            <w:r>
+              <w:rPr>
+                <w:rFonts w:ascii="Arial" w:hAnsi="Arial" w:cs="Arial"/>
+                <w:color w:val="000000"/>
+              </w:rPr>
+              <w:t>13/11/2025</w:t>
+            </w:r>
           </w:p>
         </w:tc>
       </w:tr>
@@ -1394,7 +1401,31 @@
                 <w:i/>
                 <w:color w:val="000000"/>
               </w:rPr>
-              <w:t>Mechanical rotational devices serve multiple purposes because they operate in recreational wheels, educational and industrial instruments which require dependable mechanical operation. These systems require calibration to detect minor deviations that develop from wear or imbalance even when they remain undetectable.</w:t>
+              <w:t>Mechanical rotational devices serve multiple purposes because they operate in recreational wheels, educational and industrial instruments which require dependable mechanical operation. These systems require calibration to detect minor deviations that develop from wear or imbalance</w:t>
+            </w:r>
+            <w:r>
+              <w:rPr>
+                <w:rFonts w:ascii="Arial" w:hAnsi="Arial" w:cs="Arial"/>
+                <w:i/>
+                <w:color w:val="000000"/>
+              </w:rPr>
+              <w:t>,</w:t>
+            </w:r>
+            <w:r>
+              <w:rPr>
+                <w:rFonts w:ascii="Arial" w:hAnsi="Arial" w:cs="Arial"/>
+                <w:i/>
+                <w:color w:val="000000"/>
+              </w:rPr>
+              <w:t xml:space="preserve"> even when </w:t>
+            </w:r>
+            <w:r>
+              <w:rPr>
+                <w:rFonts w:ascii="Arial" w:hAnsi="Arial" w:cs="Arial"/>
+                <w:i/>
+                <w:color w:val="000000"/>
+              </w:rPr>
+              <w:t>these changes are too small to notice visually.</w:t>
             </w:r>
           </w:p>
           <w:p>
@@ -1897,7 +1928,15 @@
                 <w:bCs/>
                 <w:color w:val="000000"/>
               </w:rPr>
-              <w:t xml:space="preserve"> et al. demonstrated YOLOv8’s capability to detect vehicles for roadside speed sensing, achieving a mean absolute error of 3.5 km/h despite occlusion and motion-blur challenges [3]. Their data-</w:t>
+              <w:t xml:space="preserve"> et al. demonstrated YOLOv8’s capability to detect vehicles for roadside speed sensing, achieving a mean absolute error of 3.5 km/h despite occlusion and motion-blur challenges [3]. Their data</w:t>
+            </w:r>
+            <w:r>
+              <w:rPr>
+                <w:rFonts w:ascii="Arial" w:hAnsi="Arial" w:cs="Arial"/>
+                <w:bCs/>
+                <w:color w:val="000000"/>
+              </w:rPr>
+              <w:t xml:space="preserve"> </w:t>
             </w:r>
             <w:r>
               <w:rPr>
@@ -2076,20 +2115,100 @@
                 <w:bCs/>
                 <w:color w:val="000000"/>
               </w:rPr>
-              <w:t>Sani [4] examined both the Chi-squared frequency and independence tests, providing open-source implementations that will form this project’s statistical foundation. These standard diagnostics evaluate uniformity and independence jointly, ensuring thorough outcome assessment. Detecting subtle deviations in outcome probability requires substantial data volume: Rodríguez and Mendes [6] showed through Monte-Carlo analysis that several hundred-thousand trials may be required to identify small deviations confidently, underscoring the importance of efficient automated data collection.</w:t>
-            </w:r>
-          </w:p>
-          <w:p>
-            <w:pPr>
-              <w:tabs>
-                <w:tab w:val="left" w:pos="0"/>
-              </w:tabs>
-              <w:spacing w:after="0" w:line="240" w:lineRule="auto"/>
+              <w:t xml:space="preserve">Sani [4] examined both the Chi-squared frequency and independence tests, providing open-source implementations that will form this project’s statistical foundation. These standard diagnostics evaluate uniformity and independence </w:t>
+            </w:r>
+            <w:r>
               <w:rPr>
                 <w:rFonts w:ascii="Arial" w:hAnsi="Arial" w:cs="Arial"/>
                 <w:bCs/>
                 <w:color w:val="000000"/>
               </w:rPr>
+              <w:t>together</w:t>
+            </w:r>
+            <w:r>
+              <w:rPr>
+                <w:rFonts w:ascii="Arial" w:hAnsi="Arial" w:cs="Arial"/>
+                <w:bCs/>
+                <w:color w:val="000000"/>
+              </w:rPr>
+              <w:t xml:space="preserve">, </w:t>
+            </w:r>
+            <w:r>
+              <w:rPr>
+                <w:rFonts w:ascii="Arial" w:hAnsi="Arial" w:cs="Arial"/>
+                <w:bCs/>
+                <w:color w:val="000000"/>
+              </w:rPr>
+              <w:t>making sure of</w:t>
+            </w:r>
+            <w:r>
+              <w:rPr>
+                <w:rFonts w:ascii="Arial" w:hAnsi="Arial" w:cs="Arial"/>
+                <w:bCs/>
+                <w:color w:val="000000"/>
+              </w:rPr>
+              <w:t xml:space="preserve"> thorough outcome assessment. Detecting subtle deviations in outcome probability requires substantial data volume</w:t>
+            </w:r>
+            <w:r>
+              <w:rPr>
+                <w:rFonts w:ascii="Arial" w:hAnsi="Arial" w:cs="Arial"/>
+                <w:bCs/>
+                <w:color w:val="000000"/>
+              </w:rPr>
+              <w:t>.</w:t>
+            </w:r>
+            <w:r>
+              <w:rPr>
+                <w:rFonts w:ascii="Arial" w:hAnsi="Arial" w:cs="Arial"/>
+                <w:bCs/>
+                <w:color w:val="000000"/>
+              </w:rPr>
+              <w:t xml:space="preserve"> Rodríguez and Mendes [6] showed through Monte-Carlo analysis that several hundred-thousand trials may be required to identify small deviations confidently, underscoring the importance of efficient automated data collection.</w:t>
+            </w:r>
+            <w:r>
+              <w:rPr>
+                <w:rFonts w:ascii="Arial" w:hAnsi="Arial" w:cs="Arial"/>
+                <w:bCs/>
+                <w:color w:val="000000"/>
+              </w:rPr>
+              <w:t xml:space="preserve"> </w:t>
+            </w:r>
+            <w:r>
+              <w:rPr>
+                <w:rFonts w:ascii="Arial" w:hAnsi="Arial" w:cs="Arial"/>
+                <w:bCs/>
+                <w:color w:val="000000"/>
+              </w:rPr>
+              <w:t xml:space="preserve">This study does not aim to </w:t>
+            </w:r>
+            <w:r>
+              <w:rPr>
+                <w:rFonts w:ascii="Arial" w:hAnsi="Arial" w:cs="Arial"/>
+                <w:bCs/>
+                <w:color w:val="000000"/>
+              </w:rPr>
+              <w:t>confirm</w:t>
+            </w:r>
+            <w:r>
+              <w:rPr>
+                <w:rFonts w:ascii="Arial" w:hAnsi="Arial" w:cs="Arial"/>
+                <w:bCs/>
+                <w:color w:val="000000"/>
+              </w:rPr>
+              <w:t xml:space="preserve"> randomness, but instead focuses on detecting mechanical drift, which requires significantly fewer spins and aligns directly with calibration objectives.</w:t>
+            </w:r>
+          </w:p>
+          <w:p>
+            <w:pPr>
+              <w:tabs>
+                <w:tab w:val="left" w:pos="0"/>
+              </w:tabs>
+              <w:spacing w:after="0" w:line="240" w:lineRule="auto"/>
+              <w:rPr>
+                <w:rFonts w:ascii="Arial" w:hAnsi="Arial" w:cs="Arial"/>
+                <w:bCs/>
+                <w:color w:val="000000"/>
+              </w:rPr>
             </w:pPr>
           </w:p>
           <w:p>
@@ -2144,20 +2263,36 @@
                 <w:bCs/>
                 <w:color w:val="000000"/>
               </w:rPr>
-              <w:t>Prior studies confirm that physical rotational systems deviate from perfect uniformity due to mechanical imperfections. Small and Tse [5] demonstrated that even a 0.2° tilt produced a significant outcome bias, illustrating how minor defects or environmental factors can distort theoretical randomness. These findings justify the need for systems capable of continuously monitoring mechanical performance to maintain outcome consistency over time.</w:t>
-            </w:r>
-          </w:p>
-          <w:p>
-            <w:pPr>
-              <w:tabs>
-                <w:tab w:val="left" w:pos="0"/>
-              </w:tabs>
-              <w:spacing w:after="0" w:line="240" w:lineRule="auto"/>
+              <w:t xml:space="preserve">Prior studies confirm that physical rotational systems </w:t>
+            </w:r>
+            <w:r>
               <w:rPr>
                 <w:rFonts w:ascii="Arial" w:hAnsi="Arial" w:cs="Arial"/>
                 <w:bCs/>
                 <w:color w:val="000000"/>
               </w:rPr>
+              <w:t>drift away</w:t>
+            </w:r>
+            <w:r>
+              <w:rPr>
+                <w:rFonts w:ascii="Arial" w:hAnsi="Arial" w:cs="Arial"/>
+                <w:bCs/>
+                <w:color w:val="000000"/>
+              </w:rPr>
+              <w:t xml:space="preserve"> from perfect uniformity due to mechanical imperfections. Small and Tse [5] demonstrated that even a 0.2° tilt produced a significant outcome bias, illustrating how minor defects or environmental factors can distort theoretical randomness. These findings justify the need for systems capable of continuously monitoring mechanical performance to maintain outcome consistency over time.</w:t>
+            </w:r>
+          </w:p>
+          <w:p>
+            <w:pPr>
+              <w:tabs>
+                <w:tab w:val="left" w:pos="0"/>
+              </w:tabs>
+              <w:spacing w:after="0" w:line="240" w:lineRule="auto"/>
+              <w:rPr>
+                <w:rFonts w:ascii="Arial" w:hAnsi="Arial" w:cs="Arial"/>
+                <w:bCs/>
+                <w:color w:val="000000"/>
+              </w:rPr>
             </w:pPr>
           </w:p>
           <w:p>
@@ -2212,7 +2347,103 @@
                 <w:bCs/>
                 <w:color w:val="000000"/>
               </w:rPr>
-              <w:t>Various international gaming-equipment standards [7]-[9] mandate precise construction tolerances and regular inspection for mechanical rotational devices. While these standards emphasize balance, alignment, and uniform pocket design, they rely heavily on manual visual inspection. This highlights an opportunity for computer-vision-based calibration to automate geometric verification and detect misalignment objectively. Collectively, these standards demonstrate the need for automated, camera-based calibration to complement existing manual inspections.</w:t>
+              <w:t>Various international gaming</w:t>
+            </w:r>
+            <w:r>
+              <w:rPr>
+                <w:rFonts w:ascii="Arial" w:hAnsi="Arial" w:cs="Arial"/>
+                <w:bCs/>
+                <w:color w:val="000000"/>
+              </w:rPr>
+              <w:t xml:space="preserve"> </w:t>
+            </w:r>
+            <w:r>
+              <w:rPr>
+                <w:rFonts w:ascii="Arial" w:hAnsi="Arial" w:cs="Arial"/>
+                <w:bCs/>
+                <w:color w:val="000000"/>
+              </w:rPr>
+              <w:t xml:space="preserve">equipment standards [7]-[9] mandate precise construction tolerances and regular inspection for mechanical rotational devices. While these standards emphasize balance, alignment, and uniform pocket design, they rely on manual visual inspection. This highlights an opportunity for </w:t>
+            </w:r>
+            <w:r>
+              <w:rPr>
+                <w:rFonts w:ascii="Arial" w:hAnsi="Arial" w:cs="Arial"/>
+                <w:bCs/>
+                <w:color w:val="000000"/>
+              </w:rPr>
+              <w:t xml:space="preserve">a </w:t>
+            </w:r>
+            <w:r>
+              <w:rPr>
+                <w:rFonts w:ascii="Arial" w:hAnsi="Arial" w:cs="Arial"/>
+                <w:bCs/>
+                <w:color w:val="000000"/>
+              </w:rPr>
+              <w:t>computer</w:t>
+            </w:r>
+            <w:r>
+              <w:rPr>
+                <w:rFonts w:ascii="Arial" w:hAnsi="Arial" w:cs="Arial"/>
+                <w:bCs/>
+                <w:color w:val="000000"/>
+              </w:rPr>
+              <w:t xml:space="preserve"> </w:t>
+            </w:r>
+            <w:r>
+              <w:rPr>
+                <w:rFonts w:ascii="Arial" w:hAnsi="Arial" w:cs="Arial"/>
+                <w:bCs/>
+                <w:color w:val="000000"/>
+              </w:rPr>
+              <w:t>vision</w:t>
+            </w:r>
+            <w:r>
+              <w:rPr>
+                <w:rFonts w:ascii="Arial" w:hAnsi="Arial" w:cs="Arial"/>
+                <w:bCs/>
+                <w:color w:val="000000"/>
+              </w:rPr>
+              <w:t>-based</w:t>
+            </w:r>
+            <w:r>
+              <w:rPr>
+                <w:rFonts w:ascii="Arial" w:hAnsi="Arial" w:cs="Arial"/>
+                <w:bCs/>
+                <w:color w:val="000000"/>
+              </w:rPr>
+              <w:t xml:space="preserve"> calibration</w:t>
+            </w:r>
+            <w:r>
+              <w:rPr>
+                <w:rFonts w:ascii="Arial" w:hAnsi="Arial" w:cs="Arial"/>
+                <w:bCs/>
+                <w:color w:val="000000"/>
+              </w:rPr>
+              <w:t xml:space="preserve"> solution</w:t>
+            </w:r>
+            <w:r>
+              <w:rPr>
+                <w:rFonts w:ascii="Arial" w:hAnsi="Arial" w:cs="Arial"/>
+                <w:bCs/>
+                <w:color w:val="000000"/>
+              </w:rPr>
+              <w:t xml:space="preserve"> to automate geometric verification and detect misalignment. </w:t>
+            </w:r>
+            <w:r>
+              <w:rPr>
+                <w:rFonts w:ascii="Arial" w:hAnsi="Arial" w:cs="Arial"/>
+                <w:bCs/>
+                <w:color w:val="000000"/>
+              </w:rPr>
+              <w:t>Together</w:t>
+            </w:r>
+            <w:r>
+              <w:rPr>
+                <w:rFonts w:ascii="Arial" w:hAnsi="Arial" w:cs="Arial"/>
+                <w:bCs/>
+                <w:color w:val="000000"/>
+              </w:rPr>
+              <w:t>, these standards demonstrate the need for automated, camera-based calibration to complement existing manual inspections.</w:t>
             </w:r>
           </w:p>
           <w:p>
@@ -2493,15 +2724,8 @@
                 <w:rFonts w:ascii="Arial" w:hAnsi="Arial" w:cs="Arial"/>
                 <w:color w:val="000000"/>
               </w:rPr>
-              <w:t xml:space="preserve">By replacing manual, visually judged checks with objective, automatable measures, the approach supports manufacturers, regulators, and educators in verifying that devices remain within mechanical </w:t>
-            </w:r>
-            <w:r>
-              <w:rPr>
-                <w:rFonts w:ascii="Arial" w:hAnsi="Arial" w:cs="Arial"/>
-                <w:color w:val="000000"/>
-              </w:rPr>
               <w:lastRenderedPageBreak/>
-              <w:t xml:space="preserve">tolerances across prolonged use. Roulette-style devices provide a familiar example </w:t>
+              <w:t xml:space="preserve">By replacing manual, visually judged checks with objective, automatable measures, the approach supports manufacturers, regulators, and educators in verifying that devices remain within mechanical tolerances across prolonged use. Roulette-style devices provide a familiar example </w:t>
             </w:r>
             <w:proofErr w:type="gramStart"/>
             <w:r>
@@ -2546,6 +2770,13 @@
                 <w:color w:val="000000"/>
               </w:rPr>
               <w:t xml:space="preserve"> </w:t>
+            </w:r>
+            <w:r>
+              <w:rPr>
+                <w:rFonts w:ascii="Arial" w:hAnsi="Arial" w:cs="Arial"/>
+                <w:color w:val="000000"/>
+              </w:rPr>
+              <w:t>The automated approach also enables rapid collection of hundreds of outcomes in a short period, providing more statistically reliable calibration checks than manual inspection.</w:t>
             </w:r>
             <w:r>
               <w:rPr>
@@ -3296,7 +3527,39 @@
                 <w:bCs/>
                 <w:color w:val="000000"/>
               </w:rPr>
-              <w:t>. Baseline and modified configurations (e.g., mild tilt or added counterweights) would provide comparative data for evaluating calibration sensitivity.</w:t>
+              <w:t xml:space="preserve">. Baseline and modified </w:t>
+            </w:r>
+            <w:r>
+              <w:rPr>
+                <w:rFonts w:ascii="Arial" w:hAnsi="Arial" w:cs="Arial"/>
+                <w:bCs/>
+                <w:color w:val="000000"/>
+              </w:rPr>
+              <w:t>scenarios</w:t>
+            </w:r>
+            <w:r>
+              <w:rPr>
+                <w:rFonts w:ascii="Arial" w:hAnsi="Arial" w:cs="Arial"/>
+                <w:bCs/>
+                <w:color w:val="000000"/>
+              </w:rPr>
+              <w:t xml:space="preserve"> </w:t>
+            </w:r>
+            <w:r>
+              <w:rPr>
+                <w:rFonts w:ascii="Arial" w:hAnsi="Arial" w:cs="Arial"/>
+                <w:bCs/>
+                <w:color w:val="000000"/>
+              </w:rPr>
+              <w:t>like,</w:t>
+            </w:r>
+            <w:r>
+              <w:rPr>
+                <w:rFonts w:ascii="Arial" w:hAnsi="Arial" w:cs="Arial"/>
+                <w:bCs/>
+                <w:color w:val="000000"/>
+              </w:rPr>
+              <w:t xml:space="preserve"> mild tilt or added counterweights would provide comparative data for evaluating calibration sensitivity.</w:t>
             </w:r>
           </w:p>
           <w:p>
@@ -3368,7 +3631,6 @@
                 <w:bCs/>
                 <w:color w:val="000000"/>
               </w:rPr>
-              <w:lastRenderedPageBreak/>
               <w:t>Vision layer: Evaluation of detection accuracy, recall, and calibration precision to determine how consistently the system identifies geometric features and outcomes.</w:t>
             </w:r>
           </w:p>
@@ -3493,7 +3755,39 @@
                 <w:bCs/>
                 <w:color w:val="000000"/>
               </w:rPr>
-              <w:t>The combined pipeline of computer vision and statistical testing will produce calibration metrics such as pocket-frequency comparisons, angular distribution plots, and quantified deviation indicators. By analysing differences between baseline and altered configurations, the study will assess whether the proposed framework can effectively detect and quantify misalignment or imbalance in a rotational outcome system.</w:t>
+              <w:t xml:space="preserve">The combined pipeline of computer vision and statistical testing will produce calibration metrics. By analysing differences between baseline and altered </w:t>
+            </w:r>
+            <w:r>
+              <w:rPr>
+                <w:rFonts w:ascii="Arial" w:hAnsi="Arial" w:cs="Arial"/>
+                <w:bCs/>
+                <w:color w:val="000000"/>
+              </w:rPr>
+              <w:t>scenarios</w:t>
+            </w:r>
+            <w:r>
+              <w:rPr>
+                <w:rFonts w:ascii="Arial" w:hAnsi="Arial" w:cs="Arial"/>
+                <w:bCs/>
+                <w:color w:val="000000"/>
+              </w:rPr>
+              <w:t xml:space="preserve">, the study will </w:t>
+            </w:r>
+            <w:r>
+              <w:rPr>
+                <w:rFonts w:ascii="Arial" w:hAnsi="Arial" w:cs="Arial"/>
+                <w:bCs/>
+                <w:color w:val="000000"/>
+              </w:rPr>
+              <w:t>test</w:t>
+            </w:r>
+            <w:r>
+              <w:rPr>
+                <w:rFonts w:ascii="Arial" w:hAnsi="Arial" w:cs="Arial"/>
+                <w:bCs/>
+                <w:color w:val="000000"/>
+              </w:rPr>
+              <w:t xml:space="preserve"> whether the proposed framework can effectively detect and quantify misalignment or imbalance in a rotational outcome system.</w:t>
             </w:r>
           </w:p>
           <w:p>
@@ -3692,21 +3986,7 @@
               <w:rPr>
                 <w:rFonts w:ascii="Arial" w:hAnsi="Arial" w:cs="Arial"/>
               </w:rPr>
-              <w:t>An evaluation of multiple vision approaches (</w:t>
-            </w:r>
-            <w:proofErr w:type="spellStart"/>
-            <w:r>
-              <w:rPr>
-                <w:rFonts w:ascii="Arial" w:hAnsi="Arial" w:cs="Arial"/>
-              </w:rPr>
-              <w:t>homography</w:t>
-            </w:r>
-            <w:proofErr w:type="spellEnd"/>
-            <w:r>
-              <w:rPr>
-                <w:rFonts w:ascii="Arial" w:hAnsi="Arial" w:cs="Arial"/>
-              </w:rPr>
-              <w:t xml:space="preserve">, OCR, synthetic dataset training) for result </w:t>
+              <w:t xml:space="preserve">An evaluation of multiple vision approaches for result </w:t>
             </w:r>
             <w:r>
               <w:rPr>
@@ -3748,7 +4028,31 @@
               <w:rPr>
                 <w:rFonts w:ascii="Arial" w:hAnsi="Arial" w:cs="Arial"/>
               </w:rPr>
-              <w:t>Beyond its specific testing context, the research will serve as a proof-of-concept showing that accessible, camera-based methods can support automated quality assurance and calibration in a variety of mechanical domains.</w:t>
+              <w:t>Beyond its specific testing context, the research will serve as a proof</w:t>
+            </w:r>
+            <w:r>
+              <w:rPr>
+                <w:rFonts w:ascii="Arial" w:hAnsi="Arial" w:cs="Arial"/>
+              </w:rPr>
+              <w:t xml:space="preserve"> </w:t>
+            </w:r>
+            <w:r>
+              <w:rPr>
+                <w:rFonts w:ascii="Arial" w:hAnsi="Arial" w:cs="Arial"/>
+              </w:rPr>
+              <w:t>of</w:t>
+            </w:r>
+            <w:r>
+              <w:rPr>
+                <w:rFonts w:ascii="Arial" w:hAnsi="Arial" w:cs="Arial"/>
+              </w:rPr>
+              <w:t xml:space="preserve"> </w:t>
+            </w:r>
+            <w:r>
+              <w:rPr>
+                <w:rFonts w:ascii="Arial" w:hAnsi="Arial" w:cs="Arial"/>
+              </w:rPr>
+              <w:t>concept showing that accessible, camera-based methods can support automated quality assurance and calibration in a variety of mechanical domains.</w:t>
             </w:r>
           </w:p>
         </w:tc>
@@ -3884,6 +4188,7 @@
               <w:rPr>
                 <w:rFonts w:ascii="Arial" w:hAnsi="Arial" w:cs="Arial"/>
                 <w:i/>
+                <w:noProof/>
                 <w:color w:val="000000"/>
               </w:rPr>
               <w:drawing>
@@ -9138,7 +9443,7 @@
           <w:noProof/>
         </w:rPr>
         <w:drawing>
-          <wp:inline distT="0" distB="0" distL="0" distR="0" wp14:anchorId="6F846F63" wp14:editId="073A8D9A">
+          <wp:inline distT="0" distB="0" distL="0" distR="0" wp14:anchorId="6F846F63" wp14:editId="3D0689E8">
             <wp:extent cx="1485900" cy="704850"/>
             <wp:effectExtent l="0" t="0" r="0" b="0"/>
             <wp:docPr id="3" name="Picture 1"/>
@@ -14949,7 +15254,6 @@
   <w:style w:type="character" w:default="1" w:styleId="DefaultParagraphFont">
     <w:name w:val="Default Paragraph Font"/>
     <w:uiPriority w:val="1"/>
-    <w:semiHidden/>
     <w:unhideWhenUsed/>
   </w:style>
   <w:style w:type="table" w:default="1" w:styleId="TableNormal">

</xml_diff>